<commit_message>
mancano le party di @santa
</commit_message>
<xml_diff>
--- a/DD/DD.docx
+++ b/DD/DD.docx
@@ -2031,8 +2031,6 @@
           <w:lang w:val="en-GB"/>
         </w:rPr>
       </w:pPr>
-      <w:bookmarkStart w:id="1" w:name="_GoBack"/>
-      <w:bookmarkEnd w:id="1"/>
     </w:p>
     <w:p>
       <w:pPr>
@@ -3288,21 +3286,15 @@
           <w:rFonts w:ascii="Baskerville Old Face" w:eastAsia="Libre Baskerville" w:hAnsi="Baskerville Old Face" w:cs="Libre Baskerville"/>
           <w:sz w:val="32"/>
           <w:szCs w:val="24"/>
-        </w:rPr>
-      </w:pPr>
-      <w:proofErr w:type="spellStart"/>
-      <w:r>
-        <w:t>Architectural</w:t>
-      </w:r>
-      <w:proofErr w:type="spellEnd"/>
-      <w:r>
-        <w:t xml:space="preserve"> </w:t>
-      </w:r>
-      <w:proofErr w:type="spellStart"/>
-      <w:r>
-        <w:t>overview</w:t>
-      </w:r>
-      <w:proofErr w:type="spellEnd"/>
+          <w:lang w:val="en-GB"/>
+        </w:rPr>
+      </w:pPr>
+      <w:r>
+        <w:rPr>
+          <w:lang w:val="en-GB"/>
+        </w:rPr>
+        <w:t>Architectural overview</w:t>
+      </w:r>
     </w:p>
     <w:p>
       <w:pPr>
@@ -3311,6 +3303,7 @@
           <w:rFonts w:ascii="Baskerville Old Face" w:eastAsia="Libre Baskerville" w:hAnsi="Baskerville Old Face" w:cs="Libre Baskerville"/>
           <w:sz w:val="32"/>
           <w:szCs w:val="24"/>
+          <w:lang w:val="en-GB"/>
         </w:rPr>
       </w:pPr>
     </w:p>
@@ -4182,13 +4175,17 @@
           <w:rFonts w:ascii="Baskerville Old Face" w:eastAsia="Libre Baskerville" w:hAnsi="Baskerville Old Face" w:cs="Libre Baskerville"/>
           <w:sz w:val="28"/>
           <w:szCs w:val="24"/>
+          <w:lang w:val="en-GB"/>
         </w:rPr>
       </w:pPr>
     </w:p>
     <w:p>
       <w:pPr>
         <w:keepNext/>
-        <w:jc w:val="both"/>
+        <w:jc w:val="center"/>
+        <w:rPr>
+          <w:lang w:val="en-GB"/>
+        </w:rPr>
       </w:pPr>
       <w:r>
         <w:rPr>
@@ -4196,36 +4193,50 @@
           <w:noProof/>
           <w:sz w:val="28"/>
           <w:szCs w:val="24"/>
+          <w:lang w:val="en-GB"/>
         </w:rPr>
         <w:drawing>
-          <wp:inline distT="114300" distB="114300" distL="114300" distR="114300">
-            <wp:extent cx="5734050" cy="3213100"/>
-            <wp:effectExtent l="0" t="0" r="0" b="0"/>
-            <wp:docPr id="4" name="image12.jpg"/>
-            <wp:cNvGraphicFramePr/>
+          <wp:inline distT="0" distB="0" distL="0" distR="0">
+            <wp:extent cx="5730240" cy="2781300"/>
+            <wp:effectExtent l="0" t="0" r="3810" b="0"/>
+            <wp:docPr id="22" name="Immagine 22"/>
+            <wp:cNvGraphicFramePr>
+              <a:graphicFrameLocks xmlns:a="http://schemas.openxmlformats.org/drawingml/2006/main" noChangeAspect="1"/>
+            </wp:cNvGraphicFramePr>
             <a:graphic xmlns:a="http://schemas.openxmlformats.org/drawingml/2006/main">
               <a:graphicData uri="http://schemas.openxmlformats.org/drawingml/2006/picture">
                 <pic:pic xmlns:pic="http://schemas.openxmlformats.org/drawingml/2006/picture">
                   <pic:nvPicPr>
-                    <pic:cNvPr id="0" name="image12.jpg"/>
-                    <pic:cNvPicPr preferRelativeResize="0"/>
+                    <pic:cNvPr id="0" name="Picture 2"/>
+                    <pic:cNvPicPr>
+                      <a:picLocks noChangeAspect="1" noChangeArrowheads="1"/>
+                    </pic:cNvPicPr>
                   </pic:nvPicPr>
                   <pic:blipFill>
-                    <a:blip r:embed="rId14"/>
+                    <a:blip r:embed="rId14">
+                      <a:extLst>
+                        <a:ext uri="{28A0092B-C50C-407E-A947-70E740481C1C}">
+                          <a14:useLocalDpi xmlns:a14="http://schemas.microsoft.com/office/drawing/2010/main" val="0"/>
+                        </a:ext>
+                      </a:extLst>
+                    </a:blip>
                     <a:srcRect/>
                     <a:stretch>
                       <a:fillRect/>
                     </a:stretch>
                   </pic:blipFill>
-                  <pic:spPr>
+                  <pic:spPr bwMode="auto">
                     <a:xfrm>
                       <a:off x="0" y="0"/>
-                      <a:ext cx="5734050" cy="3213100"/>
+                      <a:ext cx="5730240" cy="2781300"/>
                     </a:xfrm>
                     <a:prstGeom prst="rect">
                       <a:avLst/>
                     </a:prstGeom>
-                    <a:ln/>
+                    <a:noFill/>
+                    <a:ln>
+                      <a:noFill/>
+                    </a:ln>
                   </pic:spPr>
                 </pic:pic>
               </a:graphicData>
@@ -4320,71 +4331,62 @@
           <w:szCs w:val="26"/>
           <w:lang w:val="en-GB"/>
         </w:rPr>
-        <w:t xml:space="preserve"> manage the most useful data for the application. The system is expected to be a relational database, capable of guaranteeing the correctness of concurrent transactions and ACID properties. The data layer must only be accessible through the Application Server via a </w:t>
-      </w:r>
-      <w:r>
-        <w:rPr>
-          <w:rFonts w:ascii="Baskerville Old Face" w:eastAsia="Libre Baskerville" w:hAnsi="Baskerville Old Face" w:cs="Libre Baskerville"/>
+        <w:t xml:space="preserve"> manage the most useful data for the application. The system is expected to be a relational database, capable of guaranteeing the correctness of concurrent transactions and ACID properties. The data layer must only be accessible through the Application Server via a persistence unit to handle the dynamic behaviour of </w:t>
+      </w:r>
+      <w:proofErr w:type="gramStart"/>
+      <w:r>
+        <w:rPr>
+          <w:rFonts w:ascii="Baskerville Old Face" w:eastAsia="Libre Baskerville" w:hAnsi="Baskerville Old Face" w:cs="Libre Baskerville"/>
+          <w:sz w:val="26"/>
+          <w:szCs w:val="26"/>
+          <w:lang w:val="en-GB"/>
+        </w:rPr>
+        <w:t>all of</w:t>
+      </w:r>
+      <w:proofErr w:type="gramEnd"/>
+      <w:r>
+        <w:rPr>
+          <w:rFonts w:ascii="Baskerville Old Face" w:eastAsia="Libre Baskerville" w:hAnsi="Baskerville Old Face" w:cs="Libre Baskerville"/>
+          <w:sz w:val="26"/>
+          <w:szCs w:val="26"/>
+          <w:lang w:val="en-GB"/>
+        </w:rPr>
+        <w:t xml:space="preserve"> the persistent application data. </w:t>
+      </w:r>
+    </w:p>
+    <w:p>
+      <w:pPr>
+        <w:jc w:val="both"/>
+        <w:rPr>
+          <w:rFonts w:ascii="Baskerville Old Face" w:eastAsia="Libre Baskerville" w:hAnsi="Baskerville Old Face" w:cs="Libre Baskerville"/>
+          <w:sz w:val="26"/>
+          <w:szCs w:val="26"/>
+          <w:lang w:val="en-GB"/>
+        </w:rPr>
+      </w:pPr>
+    </w:p>
+    <w:p>
+      <w:pPr>
+        <w:jc w:val="both"/>
+        <w:rPr>
+          <w:rFonts w:ascii="Baskerville Old Face" w:eastAsia="Libre Baskerville" w:hAnsi="Baskerville Old Face" w:cs="Libre Baskerville"/>
+          <w:b/>
+          <w:color w:val="70AD47" w:themeColor="accent6"/>
+          <w:sz w:val="26"/>
+          <w:szCs w:val="26"/>
+          <w:lang w:val="en-GB"/>
+        </w:rPr>
+      </w:pPr>
+      <w:r>
+        <w:rPr>
+          <w:rFonts w:ascii="Baskerville Old Face" w:eastAsia="Libre Baskerville" w:hAnsi="Baskerville Old Face" w:cs="Libre Baskerville"/>
+          <w:b/>
+          <w:color w:val="70AD47" w:themeColor="accent6"/>
           <w:sz w:val="26"/>
           <w:szCs w:val="26"/>
           <w:lang w:val="en-GB"/>
         </w:rPr>
         <w:lastRenderedPageBreak/>
-        <w:t xml:space="preserve">persistence unit to handle the dynamic behaviour of </w:t>
-      </w:r>
-      <w:proofErr w:type="gramStart"/>
-      <w:r>
-        <w:rPr>
-          <w:rFonts w:ascii="Baskerville Old Face" w:eastAsia="Libre Baskerville" w:hAnsi="Baskerville Old Face" w:cs="Libre Baskerville"/>
-          <w:sz w:val="26"/>
-          <w:szCs w:val="26"/>
-          <w:lang w:val="en-GB"/>
-        </w:rPr>
-        <w:t>all of</w:t>
-      </w:r>
-      <w:proofErr w:type="gramEnd"/>
-      <w:r>
-        <w:rPr>
-          <w:rFonts w:ascii="Baskerville Old Face" w:eastAsia="Libre Baskerville" w:hAnsi="Baskerville Old Face" w:cs="Libre Baskerville"/>
-          <w:sz w:val="26"/>
-          <w:szCs w:val="26"/>
-          <w:lang w:val="en-GB"/>
-        </w:rPr>
-        <w:t xml:space="preserve"> the persistent application data. </w:t>
-      </w:r>
-    </w:p>
-    <w:p>
-      <w:pPr>
-        <w:jc w:val="both"/>
-        <w:rPr>
-          <w:rFonts w:ascii="Baskerville Old Face" w:eastAsia="Libre Baskerville" w:hAnsi="Baskerville Old Face" w:cs="Libre Baskerville"/>
-          <w:sz w:val="26"/>
-          <w:szCs w:val="26"/>
-          <w:lang w:val="en-GB"/>
-        </w:rPr>
-      </w:pPr>
-    </w:p>
-    <w:p>
-      <w:pPr>
-        <w:jc w:val="both"/>
-        <w:rPr>
-          <w:rFonts w:ascii="Baskerville Old Face" w:eastAsia="Libre Baskerville" w:hAnsi="Baskerville Old Face" w:cs="Libre Baskerville"/>
-          <w:b/>
-          <w:color w:val="70AD47" w:themeColor="accent6"/>
-          <w:sz w:val="26"/>
-          <w:szCs w:val="26"/>
-          <w:lang w:val="en-GB"/>
-        </w:rPr>
-      </w:pPr>
-      <w:r>
-        <w:rPr>
-          <w:rFonts w:ascii="Baskerville Old Face" w:eastAsia="Libre Baskerville" w:hAnsi="Baskerville Old Face" w:cs="Libre Baskerville"/>
-          <w:b/>
-          <w:color w:val="70AD47" w:themeColor="accent6"/>
-          <w:sz w:val="26"/>
-          <w:szCs w:val="26"/>
-          <w:lang w:val="en-GB"/>
-        </w:rPr>
         <w:t>Entity-Relation Diagram</w:t>
       </w:r>
     </w:p>
@@ -4617,16 +4619,15 @@
           <w:rFonts w:ascii="Baskerville Old Face" w:eastAsia="Libre Baskerville" w:hAnsi="Baskerville Old Face" w:cs="Libre Baskerville"/>
           <w:sz w:val="32"/>
           <w:szCs w:val="24"/>
-        </w:rPr>
-      </w:pPr>
-      <w:r>
-        <w:t xml:space="preserve">E-R </w:t>
-      </w:r>
-      <w:proofErr w:type="spellStart"/>
-      <w:r>
-        <w:t>Diagram</w:t>
-      </w:r>
-      <w:proofErr w:type="spellEnd"/>
+          <w:lang w:val="en-GB"/>
+        </w:rPr>
+      </w:pPr>
+      <w:r>
+        <w:rPr>
+          <w:lang w:val="en-GB"/>
+        </w:rPr>
+        <w:t>E-R Diagram</w:t>
+      </w:r>
     </w:p>
     <w:p>
       <w:pPr>
@@ -4636,6 +4637,7 @@
           <w:b/>
           <w:sz w:val="32"/>
           <w:szCs w:val="24"/>
+          <w:lang w:val="en-GB"/>
         </w:rPr>
       </w:pPr>
     </w:p>
@@ -4647,6 +4649,7 @@
           <w:b/>
           <w:sz w:val="32"/>
           <w:szCs w:val="24"/>
+          <w:lang w:val="en-GB"/>
         </w:rPr>
       </w:pPr>
     </w:p>
@@ -4657,6 +4660,7 @@
           <w:rFonts w:ascii="Baskerville Old Face" w:eastAsia="Libre Baskerville" w:hAnsi="Baskerville Old Face" w:cs="Libre Baskerville"/>
           <w:sz w:val="32"/>
           <w:szCs w:val="24"/>
+          <w:lang w:val="en-GB"/>
         </w:rPr>
       </w:pPr>
     </w:p>
@@ -4667,6 +4671,7 @@
           <w:rFonts w:ascii="Baskerville Old Face" w:eastAsia="Libre Baskerville" w:hAnsi="Baskerville Old Face" w:cs="Libre Baskerville"/>
           <w:sz w:val="32"/>
           <w:szCs w:val="24"/>
+          <w:lang w:val="en-GB"/>
         </w:rPr>
       </w:pPr>
     </w:p>
@@ -4677,6 +4682,7 @@
           <w:rFonts w:ascii="Baskerville Old Face" w:eastAsia="Libre Baskerville" w:hAnsi="Baskerville Old Face" w:cs="Libre Baskerville"/>
           <w:sz w:val="32"/>
           <w:szCs w:val="24"/>
+          <w:lang w:val="en-GB"/>
         </w:rPr>
       </w:pPr>
     </w:p>
@@ -4687,6 +4693,7 @@
           <w:rFonts w:ascii="Baskerville Old Face" w:eastAsia="Libre Baskerville" w:hAnsi="Baskerville Old Face" w:cs="Libre Baskerville"/>
           <w:sz w:val="32"/>
           <w:szCs w:val="24"/>
+          <w:lang w:val="en-GB"/>
         </w:rPr>
       </w:pPr>
     </w:p>
@@ -4711,79 +4718,79 @@
           <w:szCs w:val="26"/>
           <w:lang w:val="en-GB"/>
         </w:rPr>
+        <w:t>UserServices</w:t>
+      </w:r>
+      <w:proofErr w:type="spellEnd"/>
+      <w:r>
+        <w:rPr>
+          <w:rFonts w:ascii="Baskerville Old Face" w:eastAsia="Libre Baskerville" w:hAnsi="Baskerville Old Face" w:cs="Libre Baskerville"/>
+          <w:b/>
+          <w:color w:val="70AD47" w:themeColor="accent6"/>
+          <w:sz w:val="26"/>
+          <w:szCs w:val="26"/>
+          <w:lang w:val="en-GB"/>
+        </w:rPr>
+        <w:t xml:space="preserve"> component view</w:t>
+      </w:r>
+    </w:p>
+    <w:p>
+      <w:pPr>
+        <w:jc w:val="both"/>
+        <w:rPr>
+          <w:rFonts w:ascii="Baskerville Old Face" w:eastAsia="Libre Baskerville" w:hAnsi="Baskerville Old Face" w:cs="Libre Baskerville"/>
+          <w:sz w:val="26"/>
+          <w:szCs w:val="26"/>
+          <w:lang w:val="en-GB"/>
+        </w:rPr>
+      </w:pPr>
+      <w:r>
+        <w:rPr>
+          <w:rFonts w:ascii="Baskerville Old Face" w:eastAsia="Libre Baskerville" w:hAnsi="Baskerville Old Face" w:cs="Libre Baskerville"/>
+          <w:sz w:val="26"/>
+          <w:szCs w:val="26"/>
+          <w:lang w:val="en-GB"/>
+        </w:rPr>
+        <w:t xml:space="preserve">The following diagram explodes the </w:t>
+      </w:r>
+      <w:proofErr w:type="spellStart"/>
+      <w:r>
+        <w:rPr>
+          <w:rFonts w:ascii="Baskerville Old Face" w:eastAsia="Libre Baskerville" w:hAnsi="Baskerville Old Face" w:cs="Libre Baskerville"/>
+          <w:sz w:val="26"/>
+          <w:szCs w:val="26"/>
+          <w:lang w:val="en-GB"/>
+        </w:rPr>
+        <w:t>UserServices</w:t>
+      </w:r>
+      <w:proofErr w:type="spellEnd"/>
+      <w:r>
+        <w:rPr>
+          <w:rFonts w:ascii="Baskerville Old Face" w:eastAsia="Libre Baskerville" w:hAnsi="Baskerville Old Face" w:cs="Libre Baskerville"/>
+          <w:sz w:val="26"/>
+          <w:szCs w:val="26"/>
+          <w:lang w:val="en-GB"/>
+        </w:rPr>
+        <w:t xml:space="preserve"> subsystem, to clarify the various modules and the exposed interfaces.</w:t>
+      </w:r>
+    </w:p>
+    <w:p>
+      <w:pPr>
+        <w:jc w:val="both"/>
+        <w:rPr>
+          <w:rFonts w:ascii="Baskerville Old Face" w:eastAsia="Libre Baskerville" w:hAnsi="Baskerville Old Face" w:cs="Libre Baskerville"/>
+          <w:sz w:val="26"/>
+          <w:szCs w:val="26"/>
+          <w:lang w:val="en-GB"/>
+        </w:rPr>
+      </w:pPr>
+      <w:r>
+        <w:rPr>
+          <w:rFonts w:ascii="Baskerville Old Face" w:eastAsia="Cardo" w:hAnsi="Baskerville Old Face" w:cs="Cardo"/>
+          <w:sz w:val="26"/>
+          <w:szCs w:val="26"/>
+          <w:lang w:val="en-GB"/>
+        </w:rPr>
         <w:lastRenderedPageBreak/>
-        <w:t>UserServices</w:t>
-      </w:r>
-      <w:proofErr w:type="spellEnd"/>
-      <w:r>
-        <w:rPr>
-          <w:rFonts w:ascii="Baskerville Old Face" w:eastAsia="Libre Baskerville" w:hAnsi="Baskerville Old Face" w:cs="Libre Baskerville"/>
-          <w:b/>
-          <w:color w:val="70AD47" w:themeColor="accent6"/>
-          <w:sz w:val="26"/>
-          <w:szCs w:val="26"/>
-          <w:lang w:val="en-GB"/>
-        </w:rPr>
-        <w:t xml:space="preserve"> component view</w:t>
-      </w:r>
-    </w:p>
-    <w:p>
-      <w:pPr>
-        <w:jc w:val="both"/>
-        <w:rPr>
-          <w:rFonts w:ascii="Baskerville Old Face" w:eastAsia="Libre Baskerville" w:hAnsi="Baskerville Old Face" w:cs="Libre Baskerville"/>
-          <w:sz w:val="26"/>
-          <w:szCs w:val="26"/>
-          <w:lang w:val="en-GB"/>
-        </w:rPr>
-      </w:pPr>
-      <w:r>
-        <w:rPr>
-          <w:rFonts w:ascii="Baskerville Old Face" w:eastAsia="Libre Baskerville" w:hAnsi="Baskerville Old Face" w:cs="Libre Baskerville"/>
-          <w:sz w:val="26"/>
-          <w:szCs w:val="26"/>
-          <w:lang w:val="en-GB"/>
-        </w:rPr>
-        <w:t xml:space="preserve">The following diagram explodes the </w:t>
-      </w:r>
-      <w:proofErr w:type="spellStart"/>
-      <w:r>
-        <w:rPr>
-          <w:rFonts w:ascii="Baskerville Old Face" w:eastAsia="Libre Baskerville" w:hAnsi="Baskerville Old Face" w:cs="Libre Baskerville"/>
-          <w:sz w:val="26"/>
-          <w:szCs w:val="26"/>
-          <w:lang w:val="en-GB"/>
-        </w:rPr>
-        <w:t>UserServices</w:t>
-      </w:r>
-      <w:proofErr w:type="spellEnd"/>
-      <w:r>
-        <w:rPr>
-          <w:rFonts w:ascii="Baskerville Old Face" w:eastAsia="Libre Baskerville" w:hAnsi="Baskerville Old Face" w:cs="Libre Baskerville"/>
-          <w:sz w:val="26"/>
-          <w:szCs w:val="26"/>
-          <w:lang w:val="en-GB"/>
-        </w:rPr>
-        <w:t xml:space="preserve"> subsystem, to clarify the various modules and the exposed interfaces.</w:t>
-      </w:r>
-    </w:p>
-    <w:p>
-      <w:pPr>
-        <w:jc w:val="both"/>
-        <w:rPr>
-          <w:rFonts w:ascii="Baskerville Old Face" w:eastAsia="Libre Baskerville" w:hAnsi="Baskerville Old Face" w:cs="Libre Baskerville"/>
-          <w:sz w:val="26"/>
-          <w:szCs w:val="26"/>
-          <w:lang w:val="en-GB"/>
-        </w:rPr>
-      </w:pPr>
-      <w:r>
-        <w:rPr>
-          <w:rFonts w:ascii="Baskerville Old Face" w:eastAsia="Cardo" w:hAnsi="Baskerville Old Face" w:cs="Cardo"/>
-          <w:sz w:val="26"/>
-          <w:szCs w:val="26"/>
-          <w:lang w:val="en-GB"/>
-        </w:rPr>
         <w:t>This layer is expected to manage the access to the data layer and the multiple ways of accessing the application from di</w:t>
       </w:r>
       <w:r>
@@ -5099,17 +5106,7 @@
           <w:szCs w:val="26"/>
           <w:lang w:val="en-GB"/>
         </w:rPr>
-        <w:t xml:space="preserve"> locate where </w:t>
-      </w:r>
-      <w:r>
-        <w:rPr>
-          <w:rFonts w:ascii="Baskerville Old Face" w:eastAsia="Libre Baskerville" w:hAnsi="Baskerville Old Face" w:cs="Libre Baskerville"/>
-          <w:sz w:val="26"/>
-          <w:szCs w:val="26"/>
-          <w:lang w:val="en-GB"/>
-        </w:rPr>
-        <w:lastRenderedPageBreak/>
-        <w:t>the appointment will be held. Once the appointment has been scheduled, it is also stored in the database.</w:t>
+        <w:t xml:space="preserve"> locate where the appointment will be held. Once the appointment has been scheduled, it is also stored in the database.</w:t>
       </w:r>
     </w:p>
     <w:p>
@@ -5137,6 +5134,7 @@
           <w:szCs w:val="26"/>
           <w:lang w:val="en-GB"/>
         </w:rPr>
+        <w:lastRenderedPageBreak/>
         <w:t>ItineraryManager</w:t>
       </w:r>
       <w:proofErr w:type="spellEnd"/>
@@ -5274,336 +5272,104 @@
         <w:rPr>
           <w:rFonts w:ascii="Baskerville Old Face" w:eastAsia="Libre Baskerville" w:hAnsi="Baskerville Old Face" w:cs="Libre Baskerville"/>
           <w:b/>
-          <w:sz w:val="32"/>
-          <w:szCs w:val="24"/>
-          <w:lang w:val="en-GB"/>
-        </w:rPr>
-      </w:pPr>
-    </w:p>
-    <w:p>
-      <w:pPr>
-        <w:jc w:val="both"/>
-        <w:rPr>
-          <w:rFonts w:ascii="Baskerville Old Face" w:eastAsia="Libre Baskerville" w:hAnsi="Baskerville Old Face" w:cs="Libre Baskerville"/>
-          <w:b/>
-          <w:sz w:val="32"/>
-          <w:szCs w:val="24"/>
-          <w:lang w:val="en-GB"/>
-        </w:rPr>
-      </w:pPr>
-    </w:p>
-    <w:p>
-      <w:pPr>
-        <w:jc w:val="both"/>
-        <w:rPr>
-          <w:rFonts w:ascii="Baskerville Old Face" w:eastAsia="Libre Baskerville" w:hAnsi="Baskerville Old Face" w:cs="Libre Baskerville"/>
-          <w:b/>
-          <w:sz w:val="32"/>
-          <w:szCs w:val="24"/>
-          <w:lang w:val="en-GB"/>
-        </w:rPr>
-      </w:pPr>
-    </w:p>
-    <w:p>
-      <w:pPr>
-        <w:jc w:val="both"/>
-        <w:rPr>
-          <w:rFonts w:ascii="Baskerville Old Face" w:eastAsia="Libre Baskerville" w:hAnsi="Baskerville Old Face" w:cs="Libre Baskerville"/>
-          <w:b/>
-          <w:sz w:val="32"/>
-          <w:szCs w:val="24"/>
-          <w:lang w:val="en-GB"/>
-        </w:rPr>
-      </w:pPr>
-    </w:p>
-    <w:p>
-      <w:pPr>
-        <w:jc w:val="both"/>
-        <w:rPr>
-          <w:rFonts w:ascii="Baskerville Old Face" w:eastAsia="Libre Baskerville" w:hAnsi="Baskerville Old Face" w:cs="Libre Baskerville"/>
-          <w:b/>
-          <w:sz w:val="32"/>
-          <w:szCs w:val="24"/>
-          <w:lang w:val="en-GB"/>
-        </w:rPr>
-      </w:pPr>
-    </w:p>
-    <w:p>
-      <w:pPr>
-        <w:jc w:val="both"/>
-        <w:rPr>
-          <w:rFonts w:ascii="Baskerville Old Face" w:eastAsia="Libre Baskerville" w:hAnsi="Baskerville Old Face" w:cs="Libre Baskerville"/>
-          <w:b/>
-          <w:sz w:val="32"/>
-          <w:szCs w:val="24"/>
-          <w:lang w:val="en-GB"/>
-        </w:rPr>
-      </w:pPr>
-    </w:p>
-    <w:p>
-      <w:pPr>
-        <w:jc w:val="both"/>
-        <w:rPr>
-          <w:rFonts w:ascii="Baskerville Old Face" w:eastAsia="Libre Baskerville" w:hAnsi="Baskerville Old Face" w:cs="Libre Baskerville"/>
-          <w:b/>
-          <w:sz w:val="32"/>
-          <w:szCs w:val="24"/>
-          <w:lang w:val="en-GB"/>
-        </w:rPr>
-      </w:pPr>
-    </w:p>
-    <w:p>
-      <w:pPr>
-        <w:jc w:val="both"/>
-        <w:rPr>
-          <w:rFonts w:ascii="Baskerville Old Face" w:eastAsia="Libre Baskerville" w:hAnsi="Baskerville Old Face" w:cs="Libre Baskerville"/>
-          <w:b/>
-          <w:sz w:val="32"/>
-          <w:szCs w:val="24"/>
-          <w:lang w:val="en-GB"/>
-        </w:rPr>
-      </w:pPr>
-    </w:p>
-    <w:p>
-      <w:pPr>
-        <w:jc w:val="both"/>
-        <w:rPr>
-          <w:rFonts w:ascii="Baskerville Old Face" w:eastAsia="Libre Baskerville" w:hAnsi="Baskerville Old Face" w:cs="Libre Baskerville"/>
-          <w:b/>
-          <w:sz w:val="32"/>
-          <w:szCs w:val="24"/>
-          <w:lang w:val="en-GB"/>
-        </w:rPr>
-      </w:pPr>
-    </w:p>
-    <w:p>
-      <w:pPr>
-        <w:jc w:val="both"/>
-        <w:rPr>
-          <w:rFonts w:ascii="Baskerville Old Face" w:eastAsia="Libre Baskerville" w:hAnsi="Baskerville Old Face" w:cs="Libre Baskerville"/>
-          <w:b/>
-          <w:sz w:val="32"/>
-          <w:szCs w:val="24"/>
-          <w:lang w:val="en-GB"/>
-        </w:rPr>
-      </w:pPr>
-    </w:p>
-    <w:p>
-      <w:pPr>
-        <w:jc w:val="both"/>
-        <w:rPr>
-          <w:rFonts w:ascii="Baskerville Old Face" w:eastAsia="Libre Baskerville" w:hAnsi="Baskerville Old Face" w:cs="Libre Baskerville"/>
-          <w:b/>
-          <w:sz w:val="32"/>
-          <w:szCs w:val="24"/>
-          <w:lang w:val="en-GB"/>
-        </w:rPr>
-      </w:pPr>
-    </w:p>
-    <w:p>
-      <w:pPr>
-        <w:jc w:val="both"/>
-        <w:rPr>
-          <w:rFonts w:ascii="Baskerville Old Face" w:eastAsia="Libre Baskerville" w:hAnsi="Baskerville Old Face" w:cs="Libre Baskerville"/>
-          <w:b/>
-          <w:sz w:val="32"/>
-          <w:szCs w:val="24"/>
-          <w:lang w:val="en-GB"/>
-        </w:rPr>
-      </w:pPr>
-    </w:p>
-    <w:p>
-      <w:pPr>
-        <w:jc w:val="both"/>
-        <w:rPr>
-          <w:rFonts w:ascii="Baskerville Old Face" w:eastAsia="Libre Baskerville" w:hAnsi="Baskerville Old Face" w:cs="Libre Baskerville"/>
-          <w:b/>
-          <w:sz w:val="32"/>
-          <w:szCs w:val="24"/>
-          <w:lang w:val="en-GB"/>
-        </w:rPr>
-      </w:pPr>
-    </w:p>
-    <w:p>
-      <w:pPr>
-        <w:jc w:val="both"/>
-        <w:rPr>
-          <w:rFonts w:ascii="Baskerville Old Face" w:eastAsia="Libre Baskerville" w:hAnsi="Baskerville Old Face" w:cs="Libre Baskerville"/>
-          <w:b/>
-          <w:sz w:val="32"/>
-          <w:szCs w:val="24"/>
-          <w:lang w:val="en-GB"/>
-        </w:rPr>
-      </w:pPr>
-    </w:p>
-    <w:p>
-      <w:pPr>
-        <w:jc w:val="both"/>
-        <w:rPr>
-          <w:rFonts w:ascii="Baskerville Old Face" w:eastAsia="Libre Baskerville" w:hAnsi="Baskerville Old Face" w:cs="Libre Baskerville"/>
-          <w:b/>
-          <w:sz w:val="32"/>
-          <w:szCs w:val="24"/>
-          <w:lang w:val="en-GB"/>
-        </w:rPr>
-      </w:pPr>
-    </w:p>
-    <w:p>
-      <w:pPr>
-        <w:jc w:val="both"/>
-        <w:rPr>
-          <w:rFonts w:ascii="Baskerville Old Face" w:eastAsia="Libre Baskerville" w:hAnsi="Baskerville Old Face" w:cs="Libre Baskerville"/>
-          <w:b/>
-          <w:sz w:val="32"/>
-          <w:szCs w:val="24"/>
-          <w:lang w:val="en-GB"/>
-        </w:rPr>
-      </w:pPr>
-    </w:p>
-    <w:p>
-      <w:pPr>
-        <w:jc w:val="both"/>
-        <w:rPr>
-          <w:rFonts w:ascii="Baskerville Old Face" w:eastAsia="Libre Baskerville" w:hAnsi="Baskerville Old Face" w:cs="Libre Baskerville"/>
-          <w:b/>
-          <w:sz w:val="32"/>
-          <w:szCs w:val="24"/>
-          <w:lang w:val="en-GB"/>
-        </w:rPr>
-      </w:pPr>
-    </w:p>
-    <w:p>
-      <w:pPr>
-        <w:jc w:val="both"/>
-        <w:rPr>
-          <w:rFonts w:ascii="Baskerville Old Face" w:eastAsia="Libre Baskerville" w:hAnsi="Baskerville Old Face" w:cs="Libre Baskerville"/>
-          <w:b/>
-          <w:sz w:val="32"/>
-          <w:szCs w:val="24"/>
-          <w:lang w:val="en-GB"/>
-        </w:rPr>
-      </w:pPr>
-    </w:p>
-    <w:p>
-      <w:pPr>
-        <w:jc w:val="both"/>
-        <w:rPr>
-          <w:rFonts w:ascii="Baskerville Old Face" w:eastAsia="Libre Baskerville" w:hAnsi="Baskerville Old Face" w:cs="Libre Baskerville"/>
-          <w:b/>
-          <w:sz w:val="32"/>
-          <w:szCs w:val="24"/>
-          <w:lang w:val="en-GB"/>
-        </w:rPr>
-      </w:pPr>
-    </w:p>
-    <w:p>
-      <w:pPr>
-        <w:jc w:val="both"/>
-        <w:rPr>
-          <w:rFonts w:ascii="Baskerville Old Face" w:eastAsia="Libre Baskerville" w:hAnsi="Baskerville Old Face" w:cs="Libre Baskerville"/>
-          <w:b/>
-          <w:sz w:val="32"/>
-          <w:szCs w:val="24"/>
-          <w:lang w:val="en-GB"/>
-        </w:rPr>
-      </w:pPr>
-    </w:p>
-    <w:p>
-      <w:pPr>
-        <w:jc w:val="both"/>
-        <w:rPr>
-          <w:rFonts w:ascii="Baskerville Old Face" w:eastAsia="Libre Baskerville" w:hAnsi="Baskerville Old Face" w:cs="Libre Baskerville"/>
-          <w:b/>
-          <w:color w:val="70AD47" w:themeColor="accent6"/>
-          <w:sz w:val="26"/>
-          <w:szCs w:val="26"/>
-          <w:lang w:val="en-GB"/>
-        </w:rPr>
-      </w:pPr>
-      <w:proofErr w:type="spellStart"/>
-      <w:r>
-        <w:rPr>
-          <w:rFonts w:ascii="Baskerville Old Face" w:eastAsia="Libre Baskerville" w:hAnsi="Baskerville Old Face" w:cs="Libre Baskerville"/>
-          <w:b/>
-          <w:color w:val="70AD47" w:themeColor="accent6"/>
-          <w:sz w:val="26"/>
-          <w:szCs w:val="26"/>
-          <w:lang w:val="en-GB"/>
-        </w:rPr>
-        <w:lastRenderedPageBreak/>
-        <w:t>UserServices</w:t>
-      </w:r>
-      <w:proofErr w:type="spellEnd"/>
-      <w:r>
-        <w:rPr>
-          <w:rFonts w:ascii="Baskerville Old Face" w:eastAsia="Libre Baskerville" w:hAnsi="Baskerville Old Face" w:cs="Libre Baskerville"/>
-          <w:b/>
-          <w:color w:val="70AD47" w:themeColor="accent6"/>
-          <w:sz w:val="26"/>
-          <w:szCs w:val="26"/>
-          <w:lang w:val="en-GB"/>
-        </w:rPr>
-        <w:t xml:space="preserve"> internal interfaces</w:t>
-      </w:r>
-    </w:p>
-    <w:p>
-      <w:pPr>
-        <w:jc w:val="both"/>
-        <w:rPr>
-          <w:rFonts w:ascii="Baskerville Old Face" w:eastAsia="Libre Baskerville" w:hAnsi="Baskerville Old Face" w:cs="Libre Baskerville"/>
-          <w:sz w:val="26"/>
-          <w:szCs w:val="26"/>
-          <w:lang w:val="en-GB"/>
-        </w:rPr>
-      </w:pPr>
-      <w:r>
-        <w:rPr>
-          <w:rFonts w:ascii="Baskerville Old Face" w:eastAsia="Libre Baskerville" w:hAnsi="Baskerville Old Face" w:cs="Libre Baskerville"/>
-          <w:sz w:val="26"/>
-          <w:szCs w:val="26"/>
-          <w:lang w:val="en-GB"/>
-        </w:rPr>
-        <w:t xml:space="preserve">The internal components of the </w:t>
-      </w:r>
-      <w:proofErr w:type="spellStart"/>
-      <w:r>
-        <w:rPr>
-          <w:rFonts w:ascii="Baskerville Old Face" w:eastAsia="Libre Baskerville" w:hAnsi="Baskerville Old Face" w:cs="Libre Baskerville"/>
-          <w:sz w:val="26"/>
-          <w:szCs w:val="26"/>
-          <w:lang w:val="en-GB"/>
-        </w:rPr>
-        <w:t>UserServices</w:t>
-      </w:r>
-      <w:proofErr w:type="spellEnd"/>
-      <w:r>
-        <w:rPr>
-          <w:rFonts w:ascii="Baskerville Old Face" w:eastAsia="Libre Baskerville" w:hAnsi="Baskerville Old Face" w:cs="Libre Baskerville"/>
-          <w:sz w:val="26"/>
-          <w:szCs w:val="26"/>
-          <w:lang w:val="en-GB"/>
-        </w:rPr>
-        <w:t xml:space="preserve"> subsystem expose interfaces to the others </w:t>
-      </w:r>
-      <w:proofErr w:type="gramStart"/>
-      <w:r>
-        <w:rPr>
-          <w:rFonts w:ascii="Baskerville Old Face" w:eastAsia="Libre Baskerville" w:hAnsi="Baskerville Old Face" w:cs="Libre Baskerville"/>
-          <w:sz w:val="26"/>
-          <w:szCs w:val="26"/>
-          <w:lang w:val="en-GB"/>
-        </w:rPr>
-        <w:t>in order to</w:t>
-      </w:r>
-      <w:proofErr w:type="gramEnd"/>
-      <w:r>
-        <w:rPr>
-          <w:rFonts w:ascii="Baskerville Old Face" w:eastAsia="Libre Baskerville" w:hAnsi="Baskerville Old Face" w:cs="Libre Baskerville"/>
-          <w:sz w:val="26"/>
-          <w:szCs w:val="26"/>
-          <w:lang w:val="en-GB"/>
-        </w:rPr>
-        <w:t xml:space="preserve"> perform actions that involve different components. </w:t>
+          <w:color w:val="70AD47" w:themeColor="accent6"/>
+          <w:sz w:val="26"/>
+          <w:szCs w:val="26"/>
+          <w:lang w:val="en-GB"/>
+        </w:rPr>
+      </w:pPr>
+      <w:r>
+        <w:rPr>
+          <w:rFonts w:ascii="Baskerville Old Face" w:eastAsia="Libre Baskerville" w:hAnsi="Baskerville Old Face" w:cs="Libre Baskerville"/>
+          <w:b/>
+          <w:color w:val="70AD47" w:themeColor="accent6"/>
+          <w:sz w:val="26"/>
+          <w:szCs w:val="26"/>
+          <w:lang w:val="en-GB"/>
+        </w:rPr>
+        <w:t xml:space="preserve">Installed application </w:t>
+      </w:r>
+      <w:r>
+        <w:rPr>
+          <w:rFonts w:ascii="Baskerville Old Face" w:eastAsia="Libre Baskerville" w:hAnsi="Baskerville Old Face" w:cs="Libre Baskerville"/>
+          <w:b/>
+          <w:color w:val="70AD47" w:themeColor="accent6"/>
+          <w:sz w:val="26"/>
+          <w:szCs w:val="26"/>
+          <w:lang w:val="en-GB"/>
+        </w:rPr>
+        <w:t>component view</w:t>
+      </w:r>
+    </w:p>
+    <w:p>
+      <w:pPr>
+        <w:jc w:val="center"/>
+        <w:rPr>
+          <w:rFonts w:ascii="Baskerville Old Face" w:eastAsia="Libre Baskerville" w:hAnsi="Baskerville Old Face" w:cs="Libre Baskerville"/>
+          <w:sz w:val="24"/>
+          <w:szCs w:val="28"/>
+          <w:lang w:val="en-GB"/>
+        </w:rPr>
+      </w:pPr>
+      <w:r>
+        <w:rPr>
+          <w:rFonts w:ascii="Baskerville Old Face" w:eastAsia="Libre Baskerville" w:hAnsi="Baskerville Old Face" w:cs="Libre Baskerville"/>
+          <w:noProof/>
+          <w:sz w:val="24"/>
+          <w:szCs w:val="28"/>
+          <w:lang w:val="en-GB"/>
+        </w:rPr>
+        <w:drawing>
+          <wp:inline distT="0" distB="0" distL="0" distR="0">
+            <wp:extent cx="4084320" cy="2339340"/>
+            <wp:effectExtent l="0" t="0" r="0" b="3810"/>
+            <wp:docPr id="25" name="Immagine 25"/>
+            <wp:cNvGraphicFramePr>
+              <a:graphicFrameLocks xmlns:a="http://schemas.openxmlformats.org/drawingml/2006/main" noChangeAspect="1"/>
+            </wp:cNvGraphicFramePr>
+            <a:graphic xmlns:a="http://schemas.openxmlformats.org/drawingml/2006/main">
+              <a:graphicData uri="http://schemas.openxmlformats.org/drawingml/2006/picture">
+                <pic:pic xmlns:pic="http://schemas.openxmlformats.org/drawingml/2006/picture">
+                  <pic:nvPicPr>
+                    <pic:cNvPr id="0" name="Picture 4"/>
+                    <pic:cNvPicPr>
+                      <a:picLocks noChangeAspect="1" noChangeArrowheads="1"/>
+                    </pic:cNvPicPr>
+                  </pic:nvPicPr>
+                  <pic:blipFill rotWithShape="1">
+                    <a:blip r:embed="rId17">
+                      <a:extLst>
+                        <a:ext uri="{28A0092B-C50C-407E-A947-70E740481C1C}">
+                          <a14:useLocalDpi xmlns:a14="http://schemas.microsoft.com/office/drawing/2010/main" val="0"/>
+                        </a:ext>
+                      </a:extLst>
+                    </a:blip>
+                    <a:srcRect r="8219" b="10495"/>
+                    <a:stretch/>
+                  </pic:blipFill>
+                  <pic:spPr bwMode="auto">
+                    <a:xfrm>
+                      <a:off x="0" y="0"/>
+                      <a:ext cx="4084320" cy="2339340"/>
+                    </a:xfrm>
+                    <a:prstGeom prst="rect">
+                      <a:avLst/>
+                    </a:prstGeom>
+                    <a:noFill/>
+                    <a:ln>
+                      <a:noFill/>
+                    </a:ln>
+                    <a:extLst>
+                      <a:ext uri="{53640926-AAD7-44D8-BBD7-CCE9431645EC}">
+                        <a14:shadowObscured xmlns:a14="http://schemas.microsoft.com/office/drawing/2010/main"/>
+                      </a:ext>
+                    </a:extLst>
+                  </pic:spPr>
+                </pic:pic>
+              </a:graphicData>
+            </a:graphic>
+          </wp:inline>
+        </w:drawing>
       </w:r>
       <w:r>
         <w:rPr>
@@ -5612,7 +5378,432 @@
         <mc:AlternateContent>
           <mc:Choice Requires="wps">
             <w:drawing>
-              <wp:anchor distT="0" distB="0" distL="114300" distR="114300" simplePos="0" relativeHeight="251660288" behindDoc="0" locked="0" layoutInCell="1" allowOverlap="1" wp14:anchorId="1794E4CB" wp14:editId="4619FB77">
+              <wp:inline distT="0" distB="0" distL="0" distR="0" wp14:anchorId="5E26BC5E" wp14:editId="0F154369">
+                <wp:extent cx="3399155" cy="258445"/>
+                <wp:effectExtent l="0" t="0" r="0" b="8255"/>
+                <wp:docPr id="24" name="Casella di testo 24"/>
+                <wp:cNvGraphicFramePr/>
+                <a:graphic xmlns:a="http://schemas.openxmlformats.org/drawingml/2006/main">
+                  <a:graphicData uri="http://schemas.microsoft.com/office/word/2010/wordprocessingShape">
+                    <wps:wsp>
+                      <wps:cNvSpPr txBox="1"/>
+                      <wps:spPr>
+                        <a:xfrm>
+                          <a:off x="0" y="0"/>
+                          <a:ext cx="3399155" cy="258445"/>
+                        </a:xfrm>
+                        <a:prstGeom prst="rect">
+                          <a:avLst/>
+                        </a:prstGeom>
+                        <a:solidFill>
+                          <a:prstClr val="white"/>
+                        </a:solidFill>
+                        <a:ln>
+                          <a:noFill/>
+                        </a:ln>
+                      </wps:spPr>
+                      <wps:txbx>
+                        <w:txbxContent>
+                          <w:p>
+                            <w:pPr>
+                              <w:pStyle w:val="Didascalia"/>
+                              <w:jc w:val="center"/>
+                              <w:rPr>
+                                <w:rFonts w:ascii="Baskerville Old Face" w:eastAsia="Libre Baskerville" w:hAnsi="Baskerville Old Face" w:cs="Libre Baskerville"/>
+                                <w:color w:val="000000"/>
+                                <w:sz w:val="26"/>
+                                <w:szCs w:val="26"/>
+                                <w:lang w:val="en-GB"/>
+                              </w:rPr>
+                            </w:pPr>
+                            <w:proofErr w:type="spellStart"/>
+                            <w:r>
+                              <w:t>Installed</w:t>
+                            </w:r>
+                            <w:proofErr w:type="spellEnd"/>
+                            <w:r>
+                              <w:t xml:space="preserve"> </w:t>
+                            </w:r>
+                            <w:proofErr w:type="spellStart"/>
+                            <w:r>
+                              <w:t>application</w:t>
+                            </w:r>
+                            <w:proofErr w:type="spellEnd"/>
+                            <w:r>
+                              <w:t xml:space="preserve"> component </w:t>
+                            </w:r>
+                            <w:proofErr w:type="spellStart"/>
+                            <w:r>
+                              <w:t>diagram</w:t>
+                            </w:r>
+                            <w:proofErr w:type="spellEnd"/>
+                          </w:p>
+                        </w:txbxContent>
+                      </wps:txbx>
+                      <wps:bodyPr rot="0" spcFirstLastPara="0" vertOverflow="overflow" horzOverflow="overflow" vert="horz" wrap="square" lIns="0" tIns="0" rIns="0" bIns="0" numCol="1" spcCol="0" rtlCol="0" fromWordArt="0" anchor="t" anchorCtr="0" forceAA="0" compatLnSpc="1">
+                        <a:prstTxWarp prst="textNoShape">
+                          <a:avLst/>
+                        </a:prstTxWarp>
+                        <a:spAutoFit/>
+                      </wps:bodyPr>
+                    </wps:wsp>
+                  </a:graphicData>
+                </a:graphic>
+              </wp:inline>
+            </w:drawing>
+          </mc:Choice>
+          <mc:Fallback>
+            <w:pict>
+              <v:shapetype w14:anchorId="5E26BC5E" id="_x0000_t202" coordsize="21600,21600" o:spt="202" path="m,l,21600r21600,l21600,xe">
+                <v:stroke joinstyle="miter"/>
+                <v:path gradientshapeok="t" o:connecttype="rect"/>
+              </v:shapetype>
+              <v:shape id="Casella di testo 24" o:spid="_x0000_s1026" type="#_x0000_t202" style="width:267.65pt;height:20.35pt;visibility:visible;mso-wrap-style:square;mso-left-percent:-10001;mso-top-percent:-10001;mso-position-horizontal:absolute;mso-position-horizontal-relative:char;mso-position-vertical:absolute;mso-position-vertical-relative:line;mso-left-percent:-10001;mso-top-percent:-10001;v-text-anchor:top" o:gfxdata="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" stroked="f">
+                <v:textbox style="mso-fit-shape-to-text:t" inset="0,0,0,0">
+                  <w:txbxContent>
+                    <w:p>
+                      <w:pPr>
+                        <w:pStyle w:val="Didascalia"/>
+                        <w:jc w:val="center"/>
+                        <w:rPr>
+                          <w:rFonts w:ascii="Baskerville Old Face" w:eastAsia="Libre Baskerville" w:hAnsi="Baskerville Old Face" w:cs="Libre Baskerville"/>
+                          <w:color w:val="000000"/>
+                          <w:sz w:val="26"/>
+                          <w:szCs w:val="26"/>
+                          <w:lang w:val="en-GB"/>
+                        </w:rPr>
+                      </w:pPr>
+                      <w:proofErr w:type="spellStart"/>
+                      <w:r>
+                        <w:t>Installed</w:t>
+                      </w:r>
+                      <w:proofErr w:type="spellEnd"/>
+                      <w:r>
+                        <w:t xml:space="preserve"> </w:t>
+                      </w:r>
+                      <w:proofErr w:type="spellStart"/>
+                      <w:r>
+                        <w:t>application</w:t>
+                      </w:r>
+                      <w:proofErr w:type="spellEnd"/>
+                      <w:r>
+                        <w:t xml:space="preserve"> component </w:t>
+                      </w:r>
+                      <w:proofErr w:type="spellStart"/>
+                      <w:r>
+                        <w:t>diagram</w:t>
+                      </w:r>
+                      <w:proofErr w:type="spellEnd"/>
+                    </w:p>
+                  </w:txbxContent>
+                </v:textbox>
+                <w10:anchorlock/>
+              </v:shape>
+            </w:pict>
+          </mc:Fallback>
+        </mc:AlternateContent>
+      </w:r>
+    </w:p>
+    <w:p>
+      <w:pPr>
+        <w:jc w:val="both"/>
+        <w:rPr>
+          <w:rFonts w:ascii="Baskerville Old Face" w:eastAsia="Libre Baskerville" w:hAnsi="Baskerville Old Face" w:cs="Libre Baskerville"/>
+          <w:b/>
+          <w:sz w:val="32"/>
+          <w:szCs w:val="24"/>
+          <w:lang w:val="en-GB"/>
+        </w:rPr>
+      </w:pPr>
+    </w:p>
+    <w:p>
+      <w:pPr>
+        <w:jc w:val="both"/>
+        <w:rPr>
+          <w:rFonts w:ascii="Baskerville Old Face" w:eastAsia="Libre Baskerville" w:hAnsi="Baskerville Old Face" w:cs="Libre Baskerville"/>
+          <w:b/>
+          <w:sz w:val="32"/>
+          <w:szCs w:val="24"/>
+          <w:lang w:val="en-GB"/>
+        </w:rPr>
+      </w:pPr>
+    </w:p>
+    <w:p>
+      <w:pPr>
+        <w:jc w:val="both"/>
+        <w:rPr>
+          <w:rFonts w:ascii="Baskerville Old Face" w:eastAsia="Libre Baskerville" w:hAnsi="Baskerville Old Face" w:cs="Libre Baskerville"/>
+          <w:b/>
+          <w:sz w:val="32"/>
+          <w:szCs w:val="24"/>
+          <w:lang w:val="en-GB"/>
+        </w:rPr>
+      </w:pPr>
+    </w:p>
+    <w:p>
+      <w:pPr>
+        <w:jc w:val="both"/>
+        <w:rPr>
+          <w:rFonts w:ascii="Baskerville Old Face" w:eastAsia="Libre Baskerville" w:hAnsi="Baskerville Old Face" w:cs="Libre Baskerville"/>
+          <w:b/>
+          <w:sz w:val="32"/>
+          <w:szCs w:val="24"/>
+          <w:lang w:val="en-GB"/>
+        </w:rPr>
+      </w:pPr>
+    </w:p>
+    <w:p>
+      <w:pPr>
+        <w:jc w:val="both"/>
+        <w:rPr>
+          <w:rFonts w:ascii="Baskerville Old Face" w:eastAsia="Libre Baskerville" w:hAnsi="Baskerville Old Face" w:cs="Libre Baskerville"/>
+          <w:b/>
+          <w:sz w:val="32"/>
+          <w:szCs w:val="24"/>
+          <w:lang w:val="en-GB"/>
+        </w:rPr>
+      </w:pPr>
+    </w:p>
+    <w:p>
+      <w:pPr>
+        <w:jc w:val="both"/>
+        <w:rPr>
+          <w:rFonts w:ascii="Baskerville Old Face" w:eastAsia="Libre Baskerville" w:hAnsi="Baskerville Old Face" w:cs="Libre Baskerville"/>
+          <w:b/>
+          <w:sz w:val="32"/>
+          <w:szCs w:val="24"/>
+          <w:lang w:val="en-GB"/>
+        </w:rPr>
+      </w:pPr>
+    </w:p>
+    <w:p>
+      <w:pPr>
+        <w:jc w:val="both"/>
+        <w:rPr>
+          <w:rFonts w:ascii="Baskerville Old Face" w:eastAsia="Libre Baskerville" w:hAnsi="Baskerville Old Face" w:cs="Libre Baskerville"/>
+          <w:b/>
+          <w:sz w:val="32"/>
+          <w:szCs w:val="24"/>
+          <w:lang w:val="en-GB"/>
+        </w:rPr>
+      </w:pPr>
+    </w:p>
+    <w:p>
+      <w:pPr>
+        <w:jc w:val="both"/>
+        <w:rPr>
+          <w:rFonts w:ascii="Baskerville Old Face" w:eastAsia="Libre Baskerville" w:hAnsi="Baskerville Old Face" w:cs="Libre Baskerville"/>
+          <w:b/>
+          <w:sz w:val="32"/>
+          <w:szCs w:val="24"/>
+          <w:lang w:val="en-GB"/>
+        </w:rPr>
+      </w:pPr>
+    </w:p>
+    <w:p>
+      <w:pPr>
+        <w:jc w:val="both"/>
+        <w:rPr>
+          <w:rFonts w:ascii="Baskerville Old Face" w:eastAsia="Libre Baskerville" w:hAnsi="Baskerville Old Face" w:cs="Libre Baskerville"/>
+          <w:b/>
+          <w:sz w:val="32"/>
+          <w:szCs w:val="24"/>
+          <w:lang w:val="en-GB"/>
+        </w:rPr>
+      </w:pPr>
+    </w:p>
+    <w:p>
+      <w:pPr>
+        <w:jc w:val="both"/>
+        <w:rPr>
+          <w:rFonts w:ascii="Baskerville Old Face" w:eastAsia="Libre Baskerville" w:hAnsi="Baskerville Old Face" w:cs="Libre Baskerville"/>
+          <w:b/>
+          <w:sz w:val="32"/>
+          <w:szCs w:val="24"/>
+          <w:lang w:val="en-GB"/>
+        </w:rPr>
+      </w:pPr>
+    </w:p>
+    <w:p>
+      <w:pPr>
+        <w:jc w:val="both"/>
+        <w:rPr>
+          <w:rFonts w:ascii="Baskerville Old Face" w:eastAsia="Libre Baskerville" w:hAnsi="Baskerville Old Face" w:cs="Libre Baskerville"/>
+          <w:b/>
+          <w:color w:val="70AD47" w:themeColor="accent6"/>
+          <w:sz w:val="26"/>
+          <w:szCs w:val="26"/>
+          <w:lang w:val="en-GB"/>
+        </w:rPr>
+      </w:pPr>
+    </w:p>
+    <w:p>
+      <w:pPr>
+        <w:jc w:val="both"/>
+        <w:rPr>
+          <w:rFonts w:ascii="Baskerville Old Face" w:eastAsia="Libre Baskerville" w:hAnsi="Baskerville Old Face" w:cs="Libre Baskerville"/>
+          <w:b/>
+          <w:color w:val="70AD47" w:themeColor="accent6"/>
+          <w:sz w:val="26"/>
+          <w:szCs w:val="26"/>
+          <w:lang w:val="en-GB"/>
+        </w:rPr>
+      </w:pPr>
+      <w:proofErr w:type="spellStart"/>
+      <w:r>
+        <w:rPr>
+          <w:rFonts w:ascii="Baskerville Old Face" w:eastAsia="Libre Baskerville" w:hAnsi="Baskerville Old Face" w:cs="Libre Baskerville"/>
+          <w:b/>
+          <w:color w:val="70AD47" w:themeColor="accent6"/>
+          <w:sz w:val="26"/>
+          <w:szCs w:val="26"/>
+          <w:lang w:val="en-GB"/>
+        </w:rPr>
+        <w:lastRenderedPageBreak/>
+        <w:t>UserServices</w:t>
+      </w:r>
+      <w:proofErr w:type="spellEnd"/>
+      <w:r>
+        <w:rPr>
+          <w:rFonts w:ascii="Baskerville Old Face" w:eastAsia="Libre Baskerville" w:hAnsi="Baskerville Old Face" w:cs="Libre Baskerville"/>
+          <w:b/>
+          <w:color w:val="70AD47" w:themeColor="accent6"/>
+          <w:sz w:val="26"/>
+          <w:szCs w:val="26"/>
+          <w:lang w:val="en-GB"/>
+        </w:rPr>
+        <w:t xml:space="preserve"> internal interfaces</w:t>
+      </w:r>
+    </w:p>
+    <w:p>
+      <w:pPr>
+        <w:jc w:val="both"/>
+        <w:rPr>
+          <w:rFonts w:ascii="Baskerville Old Face" w:eastAsia="Libre Baskerville" w:hAnsi="Baskerville Old Face" w:cs="Libre Baskerville"/>
+          <w:sz w:val="26"/>
+          <w:szCs w:val="26"/>
+          <w:lang w:val="en-GB"/>
+        </w:rPr>
+      </w:pPr>
+      <w:r>
+        <w:rPr>
+          <w:rFonts w:ascii="Baskerville Old Face" w:hAnsi="Baskerville Old Face"/>
+          <w:noProof/>
+          <w:sz w:val="26"/>
+          <w:szCs w:val="26"/>
+        </w:rPr>
+        <w:drawing>
+          <wp:anchor distT="114300" distB="114300" distL="114300" distR="114300" simplePos="0" relativeHeight="251656192" behindDoc="0" locked="0" layoutInCell="1" hidden="0" allowOverlap="1">
+            <wp:simplePos x="0" y="0"/>
+            <wp:positionH relativeFrom="margin">
+              <wp:posOffset>1043940</wp:posOffset>
+            </wp:positionH>
+            <wp:positionV relativeFrom="paragraph">
+              <wp:posOffset>560705</wp:posOffset>
+            </wp:positionV>
+            <wp:extent cx="3276600" cy="3009900"/>
+            <wp:effectExtent l="0" t="0" r="0" b="0"/>
+            <wp:wrapTopAndBottom distT="114300" distB="114300"/>
+            <wp:docPr id="9" name="image19.jpg"/>
+            <wp:cNvGraphicFramePr/>
+            <a:graphic xmlns:a="http://schemas.openxmlformats.org/drawingml/2006/main">
+              <a:graphicData uri="http://schemas.openxmlformats.org/drawingml/2006/picture">
+                <pic:pic xmlns:pic="http://schemas.openxmlformats.org/drawingml/2006/picture">
+                  <pic:nvPicPr>
+                    <pic:cNvPr id="0" name="image19.jpg"/>
+                    <pic:cNvPicPr preferRelativeResize="0"/>
+                  </pic:nvPicPr>
+                  <pic:blipFill rotWithShape="1">
+                    <a:blip r:embed="rId18"/>
+                    <a:srcRect r="3605" b="3378"/>
+                    <a:stretch/>
+                  </pic:blipFill>
+                  <pic:spPr bwMode="auto">
+                    <a:xfrm>
+                      <a:off x="0" y="0"/>
+                      <a:ext cx="3276600" cy="3009900"/>
+                    </a:xfrm>
+                    <a:prstGeom prst="rect">
+                      <a:avLst/>
+                    </a:prstGeom>
+                    <a:ln>
+                      <a:noFill/>
+                    </a:ln>
+                    <a:extLst>
+                      <a:ext uri="{53640926-AAD7-44D8-BBD7-CCE9431645EC}">
+                        <a14:shadowObscured xmlns:a14="http://schemas.microsoft.com/office/drawing/2010/main"/>
+                      </a:ext>
+                    </a:extLst>
+                  </pic:spPr>
+                </pic:pic>
+              </a:graphicData>
+            </a:graphic>
+            <wp14:sizeRelH relativeFrom="margin">
+              <wp14:pctWidth>0</wp14:pctWidth>
+            </wp14:sizeRelH>
+            <wp14:sizeRelV relativeFrom="margin">
+              <wp14:pctHeight>0</wp14:pctHeight>
+            </wp14:sizeRelV>
+          </wp:anchor>
+        </w:drawing>
+      </w:r>
+      <w:r>
+        <w:rPr>
+          <w:rFonts w:ascii="Baskerville Old Face" w:eastAsia="Libre Baskerville" w:hAnsi="Baskerville Old Face" w:cs="Libre Baskerville"/>
+          <w:sz w:val="26"/>
+          <w:szCs w:val="26"/>
+          <w:lang w:val="en-GB"/>
+        </w:rPr>
+        <w:t xml:space="preserve">The internal components of the </w:t>
+      </w:r>
+      <w:proofErr w:type="spellStart"/>
+      <w:r>
+        <w:rPr>
+          <w:rFonts w:ascii="Baskerville Old Face" w:eastAsia="Libre Baskerville" w:hAnsi="Baskerville Old Face" w:cs="Libre Baskerville"/>
+          <w:sz w:val="26"/>
+          <w:szCs w:val="26"/>
+          <w:lang w:val="en-GB"/>
+        </w:rPr>
+        <w:t>UserServices</w:t>
+      </w:r>
+      <w:proofErr w:type="spellEnd"/>
+      <w:r>
+        <w:rPr>
+          <w:rFonts w:ascii="Baskerville Old Face" w:eastAsia="Libre Baskerville" w:hAnsi="Baskerville Old Face" w:cs="Libre Baskerville"/>
+          <w:sz w:val="26"/>
+          <w:szCs w:val="26"/>
+          <w:lang w:val="en-GB"/>
+        </w:rPr>
+        <w:t xml:space="preserve"> subsystem expose interfaces to the others </w:t>
+      </w:r>
+      <w:proofErr w:type="gramStart"/>
+      <w:r>
+        <w:rPr>
+          <w:rFonts w:ascii="Baskerville Old Face" w:eastAsia="Libre Baskerville" w:hAnsi="Baskerville Old Face" w:cs="Libre Baskerville"/>
+          <w:sz w:val="26"/>
+          <w:szCs w:val="26"/>
+          <w:lang w:val="en-GB"/>
+        </w:rPr>
+        <w:t>in order to</w:t>
+      </w:r>
+      <w:proofErr w:type="gramEnd"/>
+      <w:r>
+        <w:rPr>
+          <w:rFonts w:ascii="Baskerville Old Face" w:eastAsia="Libre Baskerville" w:hAnsi="Baskerville Old Face" w:cs="Libre Baskerville"/>
+          <w:sz w:val="26"/>
+          <w:szCs w:val="26"/>
+          <w:lang w:val="en-GB"/>
+        </w:rPr>
+        <w:t xml:space="preserve"> perform actions that involve different components. </w:t>
+      </w:r>
+      <w:r>
+        <w:rPr>
+          <w:noProof/>
+        </w:rPr>
+        <mc:AlternateContent>
+          <mc:Choice Requires="wps">
+            <w:drawing>
+              <wp:anchor distT="0" distB="0" distL="114300" distR="114300" simplePos="0" relativeHeight="251658240" behindDoc="0" locked="0" layoutInCell="1" allowOverlap="1" wp14:anchorId="1794E4CB" wp14:editId="4619FB77">
                 <wp:simplePos x="0" y="0"/>
                 <wp:positionH relativeFrom="column">
                   <wp:posOffset>1000125</wp:posOffset>
@@ -5696,11 +5887,7 @@
           </mc:Choice>
           <mc:Fallback>
             <w:pict>
-              <v:shapetype w14:anchorId="1794E4CB" id="_x0000_t202" coordsize="21600,21600" o:spt="202" path="m,l,21600r21600,l21600,xe">
-                <v:stroke joinstyle="miter"/>
-                <v:path gradientshapeok="t" o:connecttype="rect"/>
-              </v:shapetype>
-              <v:shape id="Casella di testo 11" o:spid="_x0000_s1026" type="#_x0000_t202" style="position:absolute;left:0;text-align:left;margin-left:78.75pt;margin-top:282.05pt;width:267.65pt;height:.05pt;z-index:251660288;visibility:visible;mso-wrap-style:square;mso-wrap-distance-left:9pt;mso-wrap-distance-top:0;mso-wrap-distance-right:9pt;mso-wrap-distance-bottom:0;mso-position-horizontal:absolute;mso-position-horizontal-relative:text;mso-position-vertical:absolute;mso-position-vertical-relative:text;v-text-anchor:top" o:gfxdata="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" stroked="f">
+              <v:shape w14:anchorId="1794E4CB" id="Casella di testo 11" o:spid="_x0000_s1027" type="#_x0000_t202" style="position:absolute;left:0;text-align:left;margin-left:78.75pt;margin-top:282.05pt;width:267.65pt;height:.05pt;z-index:251658240;visibility:visible;mso-wrap-style:square;mso-wrap-distance-left:9pt;mso-wrap-distance-top:0;mso-wrap-distance-right:9pt;mso-wrap-distance-bottom:0;mso-position-horizontal:absolute;mso-position-horizontal-relative:text;mso-position-vertical:absolute;mso-position-vertical-relative:text;v-text-anchor:top" o:gfxdata="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" stroked="f">
                 <v:textbox style="mso-fit-shape-to-text:t" inset="0,0,0,0">
                   <w:txbxContent>
                     <w:p>
@@ -5745,57 +5932,6 @@
           </mc:Fallback>
         </mc:AlternateContent>
       </w:r>
-      <w:r>
-        <w:rPr>
-          <w:rFonts w:ascii="Baskerville Old Face" w:hAnsi="Baskerville Old Face"/>
-          <w:noProof/>
-          <w:sz w:val="26"/>
-          <w:szCs w:val="26"/>
-        </w:rPr>
-        <w:drawing>
-          <wp:anchor distT="114300" distB="114300" distL="114300" distR="114300" simplePos="0" relativeHeight="251656192" behindDoc="0" locked="0" layoutInCell="1" hidden="0" allowOverlap="1">
-            <wp:simplePos x="0" y="0"/>
-            <wp:positionH relativeFrom="margin">
-              <wp:posOffset>1000125</wp:posOffset>
-            </wp:positionH>
-            <wp:positionV relativeFrom="paragraph">
-              <wp:posOffset>409575</wp:posOffset>
-            </wp:positionV>
-            <wp:extent cx="3399592" cy="3115529"/>
-            <wp:effectExtent l="0" t="0" r="0" b="0"/>
-            <wp:wrapTopAndBottom distT="114300" distB="114300"/>
-            <wp:docPr id="9" name="image19.jpg"/>
-            <wp:cNvGraphicFramePr/>
-            <a:graphic xmlns:a="http://schemas.openxmlformats.org/drawingml/2006/main">
-              <a:graphicData uri="http://schemas.openxmlformats.org/drawingml/2006/picture">
-                <pic:pic xmlns:pic="http://schemas.openxmlformats.org/drawingml/2006/picture">
-                  <pic:nvPicPr>
-                    <pic:cNvPr id="0" name="image19.jpg"/>
-                    <pic:cNvPicPr preferRelativeResize="0"/>
-                  </pic:nvPicPr>
-                  <pic:blipFill>
-                    <a:blip r:embed="rId17"/>
-                    <a:srcRect/>
-                    <a:stretch>
-                      <a:fillRect/>
-                    </a:stretch>
-                  </pic:blipFill>
-                  <pic:spPr>
-                    <a:xfrm>
-                      <a:off x="0" y="0"/>
-                      <a:ext cx="3399592" cy="3115529"/>
-                    </a:xfrm>
-                    <a:prstGeom prst="rect">
-                      <a:avLst/>
-                    </a:prstGeom>
-                    <a:ln/>
-                  </pic:spPr>
-                </pic:pic>
-              </a:graphicData>
-            </a:graphic>
-          </wp:anchor>
-        </w:drawing>
-      </w:r>
     </w:p>
     <w:p>
       <w:pPr>
@@ -6434,7 +6570,6 @@
           <w:szCs w:val="26"/>
           <w:lang w:val="en-GB"/>
         </w:rPr>
-        <w:lastRenderedPageBreak/>
         <w:t>ItineraryManager</w:t>
       </w:r>
       <w:proofErr w:type="spellEnd"/>
@@ -6451,13 +6586,25 @@
     <w:p>
       <w:pPr>
         <w:jc w:val="both"/>
+        <w:rPr>
+          <w:rFonts w:ascii="Baskerville Old Face" w:eastAsia="Libre Baskerville" w:hAnsi="Baskerville Old Face" w:cs="Libre Baskerville"/>
+          <w:b/>
+          <w:color w:val="70AD47" w:themeColor="accent6"/>
+          <w:sz w:val="26"/>
+          <w:szCs w:val="26"/>
+          <w:lang w:val="en-GB"/>
+        </w:rPr>
+      </w:pPr>
+      <w:r>
         <w:rPr>
           <w:rFonts w:ascii="Baskerville Old Face" w:eastAsia="Libre Baskerville" w:hAnsi="Baskerville Old Face" w:cs="Libre Baskerville"/>
           <w:sz w:val="24"/>
           <w:szCs w:val="28"/>
           <w:lang w:val="en-GB"/>
         </w:rPr>
-      </w:pPr>
+        <w:lastRenderedPageBreak/>
+        <w:t xml:space="preserve"> </w:t>
+      </w:r>
       <w:r>
         <w:rPr>
           <w:rFonts w:ascii="Baskerville Old Face" w:eastAsia="Libre Baskerville" w:hAnsi="Baskerville Old Face" w:cs="Libre Baskerville"/>
@@ -6465,74 +6612,10 @@
           <w:szCs w:val="28"/>
           <w:lang w:val="en-GB"/>
         </w:rPr>
-        <w:t xml:space="preserve"> </w:t>
-      </w:r>
-    </w:p>
-    <w:p>
-      <w:pPr>
-        <w:jc w:val="both"/>
-        <w:rPr>
-          <w:rFonts w:ascii="Baskerville Old Face" w:eastAsia="Libre Baskerville" w:hAnsi="Baskerville Old Face" w:cs="Libre Baskerville"/>
-          <w:sz w:val="24"/>
-          <w:szCs w:val="28"/>
-          <w:lang w:val="en-GB"/>
-        </w:rPr>
-      </w:pPr>
-    </w:p>
-    <w:p>
-      <w:pPr>
-        <w:jc w:val="both"/>
-        <w:rPr>
-          <w:rFonts w:ascii="Baskerville Old Face" w:eastAsia="Libre Baskerville" w:hAnsi="Baskerville Old Face" w:cs="Libre Baskerville"/>
-          <w:sz w:val="24"/>
-          <w:szCs w:val="28"/>
-          <w:lang w:val="en-GB"/>
-        </w:rPr>
-      </w:pPr>
-    </w:p>
-    <w:p>
-      <w:pPr>
-        <w:rPr>
-          <w:rFonts w:ascii="Baskerville Old Face" w:eastAsia="Libre Baskerville" w:hAnsi="Baskerville Old Face" w:cs="Libre Baskerville"/>
-          <w:sz w:val="24"/>
-          <w:szCs w:val="28"/>
-          <w:lang w:val="en-GB"/>
-        </w:rPr>
-      </w:pPr>
-      <w:r>
-        <w:rPr>
-          <w:rFonts w:ascii="Baskerville Old Face" w:eastAsia="Libre Baskerville" w:hAnsi="Baskerville Old Face" w:cs="Libre Baskerville"/>
-          <w:sz w:val="24"/>
-          <w:szCs w:val="28"/>
-          <w:lang w:val="en-GB"/>
-        </w:rPr>
-        <w:br w:type="page"/>
-      </w:r>
-    </w:p>
-    <w:p>
-      <w:pPr>
-        <w:jc w:val="both"/>
-        <w:rPr>
-          <w:rFonts w:ascii="Baskerville Old Face" w:eastAsia="Libre Baskerville" w:hAnsi="Baskerville Old Face" w:cs="Libre Baskerville"/>
-          <w:sz w:val="24"/>
-          <w:szCs w:val="28"/>
-          <w:lang w:val="en-GB"/>
-        </w:rPr>
-      </w:pPr>
-    </w:p>
-    <w:p>
-      <w:pPr>
-        <w:ind w:firstLine="360"/>
-        <w:jc w:val="both"/>
-        <w:rPr>
-          <w:rFonts w:ascii="Baskerville Old Face" w:eastAsia="Libre Baskerville" w:hAnsi="Baskerville Old Face" w:cs="Libre Baskerville"/>
-          <w:b/>
-          <w:color w:val="70AD47" w:themeColor="accent6"/>
-          <w:sz w:val="26"/>
-          <w:szCs w:val="26"/>
-          <w:lang w:val="en-GB"/>
-        </w:rPr>
-      </w:pPr>
+        <w:tab/>
+      </w:r>
+      <w:bookmarkStart w:id="1" w:name="_GoBack"/>
+      <w:bookmarkEnd w:id="1"/>
       <w:r>
         <w:rPr>
           <w:rFonts w:ascii="Baskerville Old Face" w:eastAsia="Libre Baskerville" w:hAnsi="Baskerville Old Face" w:cs="Libre Baskerville"/>
@@ -6797,7 +6880,7 @@
                     <pic:cNvPicPr preferRelativeResize="0"/>
                   </pic:nvPicPr>
                   <pic:blipFill>
-                    <a:blip r:embed="rId18"/>
+                    <a:blip r:embed="rId19"/>
                     <a:srcRect/>
                     <a:stretch>
                       <a:fillRect/>
@@ -7041,40 +7124,40 @@
           <w:szCs w:val="26"/>
           <w:lang w:val="en-GB"/>
         </w:rPr>
+        <w:t xml:space="preserve">Application Server </w:t>
+      </w:r>
+      <w:r>
+        <w:rPr>
+          <w:rFonts w:ascii="Baskerville Old Face" w:eastAsia="Libre Baskerville" w:hAnsi="Baskerville Old Face" w:cs="Libre Baskerville"/>
+          <w:b/>
+          <w:color w:val="70AD47" w:themeColor="accent6"/>
+          <w:sz w:val="26"/>
+          <w:szCs w:val="26"/>
+          <w:lang w:val="en-GB"/>
+        </w:rPr>
+        <w:t>design</w:t>
+      </w:r>
+    </w:p>
+    <w:p>
+      <w:pPr>
+        <w:ind w:firstLine="720"/>
+        <w:jc w:val="both"/>
+        <w:rPr>
+          <w:rFonts w:ascii="Baskerville Old Face" w:eastAsia="Libre Baskerville" w:hAnsi="Baskerville Old Face" w:cs="Libre Baskerville"/>
+          <w:sz w:val="26"/>
+          <w:szCs w:val="26"/>
+          <w:lang w:val="en-GB"/>
+        </w:rPr>
+      </w:pPr>
+      <w:proofErr w:type="gramStart"/>
+      <w:r>
+        <w:rPr>
+          <w:rFonts w:ascii="Baskerville Old Face" w:eastAsia="Libre Baskerville" w:hAnsi="Baskerville Old Face" w:cs="Libre Baskerville"/>
+          <w:sz w:val="26"/>
+          <w:szCs w:val="26"/>
+          <w:lang w:val="en-GB"/>
+        </w:rPr>
         <w:lastRenderedPageBreak/>
-        <w:t xml:space="preserve">Application Server </w:t>
-      </w:r>
-      <w:r>
-        <w:rPr>
-          <w:rFonts w:ascii="Baskerville Old Face" w:eastAsia="Libre Baskerville" w:hAnsi="Baskerville Old Face" w:cs="Libre Baskerville"/>
-          <w:b/>
-          <w:color w:val="70AD47" w:themeColor="accent6"/>
-          <w:sz w:val="26"/>
-          <w:szCs w:val="26"/>
-          <w:lang w:val="en-GB"/>
-        </w:rPr>
-        <w:t>design</w:t>
-      </w:r>
-    </w:p>
-    <w:p>
-      <w:pPr>
-        <w:ind w:firstLine="720"/>
-        <w:jc w:val="both"/>
-        <w:rPr>
-          <w:rFonts w:ascii="Baskerville Old Face" w:eastAsia="Libre Baskerville" w:hAnsi="Baskerville Old Face" w:cs="Libre Baskerville"/>
-          <w:sz w:val="26"/>
-          <w:szCs w:val="26"/>
-          <w:lang w:val="en-GB"/>
-        </w:rPr>
-      </w:pPr>
-      <w:proofErr w:type="gramStart"/>
-      <w:r>
-        <w:rPr>
-          <w:rFonts w:ascii="Baskerville Old Face" w:eastAsia="Libre Baskerville" w:hAnsi="Baskerville Old Face" w:cs="Libre Baskerville"/>
-          <w:sz w:val="26"/>
-          <w:szCs w:val="26"/>
-          <w:lang w:val="en-GB"/>
-        </w:rPr>
         <w:t>In order to</w:t>
       </w:r>
       <w:proofErr w:type="gramEnd"/>
@@ -7983,7 +8066,7 @@
                     <pic:cNvPicPr preferRelativeResize="0"/>
                   </pic:nvPicPr>
                   <pic:blipFill>
-                    <a:blip r:embed="rId19"/>
+                    <a:blip r:embed="rId20"/>
                     <a:srcRect/>
                     <a:stretch>
                       <a:fillRect/>
@@ -9541,7 +9624,7 @@
                     <pic:cNvPicPr preferRelativeResize="0"/>
                   </pic:nvPicPr>
                   <pic:blipFill>
-                    <a:blip r:embed="rId20"/>
+                    <a:blip r:embed="rId21"/>
                     <a:srcRect/>
                     <a:stretch>
                       <a:fillRect/>
@@ -10007,7 +10090,7 @@
                     <pic:cNvPicPr/>
                   </pic:nvPicPr>
                   <pic:blipFill>
-                    <a:blip r:embed="rId21">
+                    <a:blip r:embed="rId22">
                       <a:extLst>
                         <a:ext uri="{28A0092B-C50C-407E-A947-70E740481C1C}">
                           <a14:useLocalDpi xmlns:a14="http://schemas.microsoft.com/office/drawing/2010/main" val="0"/>
@@ -10067,7 +10150,7 @@
                     <pic:cNvPicPr/>
                   </pic:nvPicPr>
                   <pic:blipFill>
-                    <a:blip r:embed="rId22">
+                    <a:blip r:embed="rId23">
                       <a:extLst>
                         <a:ext uri="{28A0092B-C50C-407E-A947-70E740481C1C}">
                           <a14:useLocalDpi xmlns:a14="http://schemas.microsoft.com/office/drawing/2010/main" val="0"/>
@@ -10127,7 +10210,7 @@
                     <pic:cNvPicPr/>
                   </pic:nvPicPr>
                   <pic:blipFill>
-                    <a:blip r:embed="rId23">
+                    <a:blip r:embed="rId24">
                       <a:extLst>
                         <a:ext uri="{28A0092B-C50C-407E-A947-70E740481C1C}">
                           <a14:useLocalDpi xmlns:a14="http://schemas.microsoft.com/office/drawing/2010/main" val="0"/>
@@ -10200,7 +10283,7 @@
                     <pic:cNvPicPr/>
                   </pic:nvPicPr>
                   <pic:blipFill>
-                    <a:blip r:embed="rId24">
+                    <a:blip r:embed="rId25">
                       <a:extLst>
                         <a:ext uri="{28A0092B-C50C-407E-A947-70E740481C1C}">
                           <a14:useLocalDpi xmlns:a14="http://schemas.microsoft.com/office/drawing/2010/main" val="0"/>
@@ -10260,7 +10343,7 @@
                     <pic:cNvPicPr/>
                   </pic:nvPicPr>
                   <pic:blipFill>
-                    <a:blip r:embed="rId25">
+                    <a:blip r:embed="rId26">
                       <a:extLst>
                         <a:ext uri="{28A0092B-C50C-407E-A947-70E740481C1C}">
                           <a14:useLocalDpi xmlns:a14="http://schemas.microsoft.com/office/drawing/2010/main" val="0"/>
@@ -10320,7 +10403,7 @@
                     <pic:cNvPicPr/>
                   </pic:nvPicPr>
                   <pic:blipFill>
-                    <a:blip r:embed="rId26">
+                    <a:blip r:embed="rId27">
                       <a:extLst>
                         <a:ext uri="{28A0092B-C50C-407E-A947-70E740481C1C}">
                           <a14:useLocalDpi xmlns:a14="http://schemas.microsoft.com/office/drawing/2010/main" val="0"/>
@@ -10387,7 +10470,7 @@
                     <pic:cNvPicPr/>
                   </pic:nvPicPr>
                   <pic:blipFill>
-                    <a:blip r:embed="rId27">
+                    <a:blip r:embed="rId28">
                       <a:extLst>
                         <a:ext uri="{28A0092B-C50C-407E-A947-70E740481C1C}">
                           <a14:useLocalDpi xmlns:a14="http://schemas.microsoft.com/office/drawing/2010/main" val="0"/>
@@ -10458,7 +10541,7 @@
                     <pic:cNvPicPr/>
                   </pic:nvPicPr>
                   <pic:blipFill>
-                    <a:blip r:embed="rId28">
+                    <a:blip r:embed="rId29">
                       <a:extLst>
                         <a:ext uri="{28A0092B-C50C-407E-A947-70E740481C1C}">
                           <a14:useLocalDpi xmlns:a14="http://schemas.microsoft.com/office/drawing/2010/main" val="0"/>
@@ -10530,7 +10613,7 @@
                     <pic:cNvPicPr/>
                   </pic:nvPicPr>
                   <pic:blipFill>
-                    <a:blip r:embed="rId29">
+                    <a:blip r:embed="rId30">
                       <a:extLst>
                         <a:ext uri="{28A0092B-C50C-407E-A947-70E740481C1C}">
                           <a14:useLocalDpi xmlns:a14="http://schemas.microsoft.com/office/drawing/2010/main" val="0"/>
@@ -10569,10 +10652,16 @@
         </w:rPr>
       </w:pPr>
       <w:r>
+        <w:rPr>
+          <w:lang w:val="en-GB"/>
+        </w:rPr>
         <w:t xml:space="preserve">UX </w:t>
       </w:r>
       <w:proofErr w:type="spellStart"/>
       <w:r>
+        <w:rPr>
+          <w:lang w:val="en-GB"/>
+        </w:rPr>
         <w:t>RegisteredUser</w:t>
       </w:r>
       <w:proofErr w:type="spellEnd"/>
@@ -18503,7 +18592,6 @@
                 <w:sz w:val="26"/>
                 <w:szCs w:val="26"/>
               </w:rPr>
-              <w:lastRenderedPageBreak/>
               <w:t>Output</w:t>
             </w:r>
           </w:p>
@@ -19145,7 +19233,7 @@
         <v:path o:extrusionok="f" gradientshapeok="t" o:connecttype="rect"/>
         <o:lock v:ext="edit" aspectratio="t"/>
       </v:shapetype>
-      <v:shape id="_x0000_i1050" type="#_x0000_t75" style="width:11.25pt;height:11.25pt" o:bullet="t">
+      <v:shape id="_x0000_i1032" type="#_x0000_t75" style="width:11.25pt;height:11.25pt" o:bullet="t">
         <v:imagedata r:id="rId1" o:title="mso24A2"/>
       </v:shape>
     </w:pict>
@@ -22115,7 +22203,7 @@
 </file>
 
 <file path=customXml/itemProps1.xml><?xml version="1.0" encoding="utf-8"?>
-<ds:datastoreItem xmlns:ds="http://schemas.openxmlformats.org/officeDocument/2006/customXml" ds:itemID="{2EB68155-B57B-408C-A91F-D7CCA77A7786}">
+<ds:datastoreItem xmlns:ds="http://schemas.openxmlformats.org/officeDocument/2006/customXml" ds:itemID="{5C54CE12-9C95-4BB8-AA98-1C6790F32103}">
   <ds:schemaRefs>
     <ds:schemaRef ds:uri="http://schemas.openxmlformats.org/officeDocument/2006/bibliography"/>
   </ds:schemaRefs>

</xml_diff>